<commit_message>
Botones y mas cambios, no funciona el ordago bien y el recuento tampoco
</commit_message>
<xml_diff>
--- a/Diario.docx
+++ b/Diario.docx
@@ -24,10 +24,7 @@
     </w:p>
     <w:p>
       <w:r>
-        <w:t>L</w:t>
-      </w:r>
-      <w:r>
-        <w:t>as demás fases no funcionan aún</w:t>
+        <w:t>Las demás fases no funcionan aún</w:t>
       </w:r>
       <w:r>
         <w:drawing>
@@ -94,11 +91,14 @@
           </wp:anchor>
         </w:drawing>
       </w:r>
+      <w:r>
+        <w:t>.</w:t>
+      </w:r>
     </w:p>
     <w:p>
       <w:r>
         <w:drawing>
-          <wp:anchor distT="0" distB="0" distL="114300" distR="114300" simplePos="0" relativeHeight="251658240" behindDoc="1" locked="0" layoutInCell="1" allowOverlap="1" wp14:anchorId="0B9A92A8" wp14:editId="4F09B1BE">
+          <wp:anchor distT="0" distB="0" distL="114300" distR="114300" simplePos="0" relativeHeight="251658240" behindDoc="1" locked="0" layoutInCell="1" allowOverlap="1" wp14:anchorId="0B9A92A8" wp14:editId="1A5F78FA">
             <wp:simplePos x="0" y="0"/>
             <wp:positionH relativeFrom="column">
               <wp:posOffset>1905</wp:posOffset>
@@ -154,6 +154,162 @@
             </a:graphic>
           </wp:anchor>
         </w:drawing>
+      </w:r>
+      <w:r>
+        <w:t>adaaaaaaaaaaaaaaaaaaaaaaaa</w:t>
+      </w:r>
+    </w:p>
+    <w:p>
+      <w:r>
+        <w:t>20/05/2025</w:t>
+      </w:r>
+    </w:p>
+    <w:p>
+      <w:r>
+        <w:t xml:space="preserve">He movido los botones y he conseguido que la fase de mus/no mus y los descartes funcionen (las cartas se marcan cuando son seleccionadas y los botones también). </w:t>
+      </w:r>
+    </w:p>
+    <w:p>
+      <w:r>
+        <w:drawing>
+          <wp:anchor distT="0" distB="0" distL="114300" distR="114300" simplePos="0" relativeHeight="251660288" behindDoc="1" locked="0" layoutInCell="1" allowOverlap="1" wp14:anchorId="3537963B" wp14:editId="6CCDB8A8">
+            <wp:simplePos x="0" y="0"/>
+            <wp:positionH relativeFrom="margin">
+              <wp:align>left</wp:align>
+            </wp:positionH>
+            <wp:positionV relativeFrom="paragraph">
+              <wp:posOffset>330200</wp:posOffset>
+            </wp:positionV>
+            <wp:extent cx="2631440" cy="1851660"/>
+            <wp:effectExtent l="0" t="0" r="0" b="0"/>
+            <wp:wrapTight wrapText="bothSides">
+              <wp:wrapPolygon edited="0">
+                <wp:start x="0" y="0"/>
+                <wp:lineTo x="0" y="21333"/>
+                <wp:lineTo x="21423" y="21333"/>
+                <wp:lineTo x="21423" y="0"/>
+                <wp:lineTo x="0" y="0"/>
+              </wp:wrapPolygon>
+            </wp:wrapTight>
+            <wp:docPr id="1796033117" name="Imagen 1" descr="Imagen que contiene electrónica, circuito&#10;&#10;El contenido generado por IA puede ser incorrecto."/>
+            <wp:cNvGraphicFramePr>
+              <a:graphicFrameLocks xmlns:a="http://schemas.openxmlformats.org/drawingml/2006/main" noChangeAspect="1"/>
+            </wp:cNvGraphicFramePr>
+            <a:graphic xmlns:a="http://schemas.openxmlformats.org/drawingml/2006/main">
+              <a:graphicData uri="http://schemas.openxmlformats.org/drawingml/2006/picture">
+                <pic:pic xmlns:pic="http://schemas.openxmlformats.org/drawingml/2006/picture">
+                  <pic:nvPicPr>
+                    <pic:cNvPr id="1796033117" name="Imagen 1" descr="Imagen que contiene electrónica, circuito&#10;&#10;El contenido generado por IA puede ser incorrecto."/>
+                    <pic:cNvPicPr/>
+                  </pic:nvPicPr>
+                  <pic:blipFill>
+                    <a:blip r:embed="rId6" cstate="print">
+                      <a:extLst>
+                        <a:ext uri="{28A0092B-C50C-407E-A947-70E740481C1C}">
+                          <a14:useLocalDpi xmlns:a14="http://schemas.microsoft.com/office/drawing/2010/main" val="0"/>
+                        </a:ext>
+                      </a:extLst>
+                    </a:blip>
+                    <a:stretch>
+                      <a:fillRect/>
+                    </a:stretch>
+                  </pic:blipFill>
+                  <pic:spPr>
+                    <a:xfrm>
+                      <a:off x="0" y="0"/>
+                      <a:ext cx="2632410" cy="1852300"/>
+                    </a:xfrm>
+                    <a:prstGeom prst="rect">
+                      <a:avLst/>
+                    </a:prstGeom>
+                  </pic:spPr>
+                </pic:pic>
+              </a:graphicData>
+            </a:graphic>
+            <wp14:sizeRelH relativeFrom="margin">
+              <wp14:pctWidth>0</wp14:pctWidth>
+            </wp14:sizeRelH>
+            <wp14:sizeRelV relativeFrom="margin">
+              <wp14:pctHeight>0</wp14:pctHeight>
+            </wp14:sizeRelV>
+          </wp:anchor>
+        </w:drawing>
+      </w:r>
+      <w:r>
+        <w:drawing>
+          <wp:anchor distT="0" distB="0" distL="114300" distR="114300" simplePos="0" relativeHeight="251661312" behindDoc="1" locked="0" layoutInCell="1" allowOverlap="1" wp14:anchorId="271F613B" wp14:editId="7544D5DF">
+            <wp:simplePos x="0" y="0"/>
+            <wp:positionH relativeFrom="margin">
+              <wp:posOffset>2783205</wp:posOffset>
+            </wp:positionH>
+            <wp:positionV relativeFrom="paragraph">
+              <wp:posOffset>325755</wp:posOffset>
+            </wp:positionV>
+            <wp:extent cx="2616835" cy="1848044"/>
+            <wp:effectExtent l="0" t="0" r="0" b="0"/>
+            <wp:wrapTight wrapText="bothSides">
+              <wp:wrapPolygon edited="0">
+                <wp:start x="0" y="0"/>
+                <wp:lineTo x="0" y="21377"/>
+                <wp:lineTo x="21385" y="21377"/>
+                <wp:lineTo x="21385" y="0"/>
+                <wp:lineTo x="0" y="0"/>
+              </wp:wrapPolygon>
+            </wp:wrapTight>
+            <wp:docPr id="460205737" name="Imagen 1" descr="Diagrama&#10;&#10;El contenido generado por IA puede ser incorrecto."/>
+            <wp:cNvGraphicFramePr>
+              <a:graphicFrameLocks xmlns:a="http://schemas.openxmlformats.org/drawingml/2006/main" noChangeAspect="1"/>
+            </wp:cNvGraphicFramePr>
+            <a:graphic xmlns:a="http://schemas.openxmlformats.org/drawingml/2006/main">
+              <a:graphicData uri="http://schemas.openxmlformats.org/drawingml/2006/picture">
+                <pic:pic xmlns:pic="http://schemas.openxmlformats.org/drawingml/2006/picture">
+                  <pic:nvPicPr>
+                    <pic:cNvPr id="460205737" name="Imagen 1" descr="Diagrama&#10;&#10;El contenido generado por IA puede ser incorrecto."/>
+                    <pic:cNvPicPr/>
+                  </pic:nvPicPr>
+                  <pic:blipFill>
+                    <a:blip r:embed="rId7" cstate="print">
+                      <a:extLst>
+                        <a:ext uri="{28A0092B-C50C-407E-A947-70E740481C1C}">
+                          <a14:useLocalDpi xmlns:a14="http://schemas.microsoft.com/office/drawing/2010/main" val="0"/>
+                        </a:ext>
+                      </a:extLst>
+                    </a:blip>
+                    <a:stretch>
+                      <a:fillRect/>
+                    </a:stretch>
+                  </pic:blipFill>
+                  <pic:spPr>
+                    <a:xfrm>
+                      <a:off x="0" y="0"/>
+                      <a:ext cx="2616835" cy="1848044"/>
+                    </a:xfrm>
+                    <a:prstGeom prst="rect">
+                      <a:avLst/>
+                    </a:prstGeom>
+                  </pic:spPr>
+                </pic:pic>
+              </a:graphicData>
+            </a:graphic>
+            <wp14:sizeRelH relativeFrom="margin">
+              <wp14:pctWidth>0</wp14:pctWidth>
+            </wp14:sizeRelH>
+            <wp14:sizeRelV relativeFrom="margin">
+              <wp14:pctHeight>0</wp14:pctHeight>
+            </wp14:sizeRelV>
+          </wp:anchor>
+        </w:drawing>
+      </w:r>
+      <w:r>
+        <w:t>Las demás fases aún no funcionan, solo aparece la fase de grandes.</w:t>
+      </w:r>
+    </w:p>
+    <w:p>
+      <w:r>
+        <w:rPr>
+          <w:noProof/>
+        </w:rPr>
+        <w:t xml:space="preserve"> </w:t>
       </w:r>
     </w:p>
     <w:sectPr>

</xml_diff>